<commit_message>
implement lab2 and lab3
</commit_message>
<xml_diff>
--- a/Lab2_Report_DenissBelovs4801BD.docx
+++ b/Lab2_Report_DenissBelovs4801BD.docx
@@ -24,7 +24,7 @@
           <w:szCs w:val="24"/>
           <w:lang w:val="en-GB"/>
         </w:rPr>
-        <w:t>Student ________</w:t>
+        <w:t xml:space="preserve">Student </w:t>
       </w:r>
       <w:r>
         <w:rPr>
@@ -35,40 +35,7 @@
           <w:szCs w:val="24"/>
           <w:lang w:val="en-GB"/>
         </w:rPr>
-        <w:t>__</w:t>
-      </w:r>
-      <w:r>
-        <w:rPr>
-          <w:rStyle w:val="IntenseEmphasis"/>
-          <w:rFonts w:ascii="Calibri" w:hAnsi="Calibri"/>
-          <w:color w:val="auto"/>
-          <w:sz w:val="24"/>
-          <w:szCs w:val="24"/>
-          <w:lang w:val="en-GB"/>
-        </w:rPr>
         <w:t>Deniss Belovs 4801BD</w:t>
-      </w:r>
-      <w:r>
-        <w:rPr>
-          <w:rStyle w:val="IntenseEmphasis"/>
-          <w:rFonts w:ascii="Calibri" w:hAnsi="Calibri"/>
-          <w:color w:val="auto"/>
-          <w:sz w:val="24"/>
-          <w:szCs w:val="24"/>
-          <w:lang w:val="en-GB"/>
-        </w:rPr>
-        <w:t>_____</w:t>
-      </w:r>
-      <w:r>
-        <w:rPr>
-          <w:rStyle w:val="IntenseEmphasis"/>
-          <w:rFonts w:ascii="Calibri" w:hAnsi="Calibri"/>
-          <w:color w:val="auto"/>
-          <w:sz w:val="24"/>
-          <w:szCs w:val="24"/>
-          <w:lang w:val="en-GB"/>
-        </w:rPr>
-        <w:t>_______</w:t>
       </w:r>
     </w:p>
     <w:p>
@@ -698,29 +665,65 @@
         <w:pStyle w:val="BodyText2"/>
         <w:ind w:left="774"/>
         <w:rPr>
+          <w:bCs/>
+          <w:iCs/>
+          <w:szCs w:val="24"/>
+          <w:lang w:val="ru-RU"/>
+        </w:rPr>
+      </w:pPr>
+      <w:r>
+        <w:rPr>
           <w:b/>
           <w:i/>
           <w:szCs w:val="24"/>
-          <w:lang w:val="ru-RU"/>
-        </w:rPr>
-      </w:pPr>
+          <w:lang w:val="en-GB"/>
+        </w:rPr>
+        <w:t>Conclusion</w:t>
+      </w:r>
       <w:r>
         <w:rPr>
           <w:b/>
           <w:i/>
           <w:szCs w:val="24"/>
-          <w:lang w:val="en-GB"/>
-        </w:rPr>
-        <w:t>Conclusion</w:t>
+          <w:lang w:val="ru-RU"/>
+        </w:rPr>
+        <w:t>:</w:t>
       </w:r>
       <w:r>
         <w:rPr>
           <w:b/>
           <w:i/>
           <w:szCs w:val="24"/>
-          <w:lang w:val="ru-RU"/>
-        </w:rPr>
-        <w:t>:</w:t>
+          <w:lang w:val="lv-LV"/>
+        </w:rPr>
+        <w:t xml:space="preserve"> </w:t>
+      </w:r>
+      <w:r>
+        <w:rPr>
+          <w:bCs/>
+          <w:iCs/>
+          <w:szCs w:val="24"/>
+          <w:lang w:val="ru-RU"/>
+        </w:rPr>
+        <w:t xml:space="preserve">Так как значение </w:t>
+      </w:r>
+      <w:r>
+        <w:rPr>
+          <w:bCs/>
+          <w:iCs/>
+          <w:szCs w:val="24"/>
+          <w:lang w:val="lv-LV"/>
+        </w:rPr>
+        <w:t xml:space="preserve">test value </w:t>
+      </w:r>
+      <w:r>
+        <w:rPr>
+          <w:bCs/>
+          <w:iCs/>
+          <w:szCs w:val="24"/>
+          <w:lang w:val="ru-RU"/>
+        </w:rPr>
+        <w:t>попадает в область принятия гипотезы, то мы не отвергаем гипотезу с вероятностью 95%</w:t>
       </w:r>
     </w:p>
     <w:p>
@@ -1140,20 +1143,29 @@
         <w:pStyle w:val="BodyText2"/>
         <w:ind w:left="774"/>
         <w:rPr>
+          <w:bCs/>
+          <w:iCs/>
+          <w:szCs w:val="24"/>
+          <w:lang w:val="ru-RU"/>
+        </w:rPr>
+      </w:pPr>
+      <w:r>
+        <w:rPr>
           <w:b/>
           <w:i/>
           <w:szCs w:val="24"/>
-          <w:lang w:val="ru-RU"/>
-        </w:rPr>
-      </w:pPr>
+          <w:lang w:val="en-GB"/>
+        </w:rPr>
+        <w:t>Conclusion</w:t>
+      </w:r>
       <w:r>
         <w:rPr>
           <w:b/>
           <w:i/>
           <w:szCs w:val="24"/>
-          <w:lang w:val="en-GB"/>
-        </w:rPr>
-        <w:t>Conclusion</w:t>
+          <w:lang w:val="ru-RU"/>
+        </w:rPr>
+        <w:t>:</w:t>
       </w:r>
       <w:r>
         <w:rPr>
@@ -1162,7 +1174,88 @@
           <w:szCs w:val="24"/>
           <w:lang w:val="ru-RU"/>
         </w:rPr>
-        <w:t>:</w:t>
+        <w:t xml:space="preserve"> </w:t>
+      </w:r>
+      <w:r>
+        <w:rPr>
+          <w:bCs/>
+          <w:iCs/>
+          <w:szCs w:val="24"/>
+          <w:lang w:val="ru-RU"/>
+        </w:rPr>
+        <w:t>Значение</w:t>
+      </w:r>
+      <w:r>
+        <w:rPr>
+          <w:bCs/>
+          <w:iCs/>
+          <w:szCs w:val="24"/>
+          <w:lang w:val="ru-RU"/>
+        </w:rPr>
+        <w:t xml:space="preserve"> </w:t>
+      </w:r>
+      <w:r>
+        <w:rPr>
+          <w:bCs/>
+          <w:iCs/>
+          <w:szCs w:val="24"/>
+          <w:lang w:val="lv-LV"/>
+        </w:rPr>
+        <w:t xml:space="preserve">test value </w:t>
+      </w:r>
+      <w:r>
+        <w:rPr>
+          <w:bCs/>
+          <w:iCs/>
+          <w:szCs w:val="24"/>
+          <w:lang w:val="ru-RU"/>
+        </w:rPr>
+        <w:t>не</w:t>
+      </w:r>
+      <w:r>
+        <w:rPr>
+          <w:bCs/>
+          <w:iCs/>
+          <w:szCs w:val="24"/>
+          <w:lang w:val="ru-RU"/>
+        </w:rPr>
+        <w:t xml:space="preserve"> </w:t>
+      </w:r>
+      <w:r>
+        <w:rPr>
+          <w:bCs/>
+          <w:iCs/>
+          <w:szCs w:val="24"/>
+          <w:lang w:val="ru-RU"/>
+        </w:rPr>
+        <w:t>попадает</w:t>
+      </w:r>
+      <w:r>
+        <w:rPr>
+          <w:bCs/>
+          <w:iCs/>
+          <w:szCs w:val="24"/>
+          <w:lang w:val="ru-RU"/>
+        </w:rPr>
+        <w:t xml:space="preserve"> </w:t>
+      </w:r>
+      <w:r>
+        <w:rPr>
+          <w:bCs/>
+          <w:iCs/>
+          <w:szCs w:val="24"/>
+          <w:lang w:val="ru-RU"/>
+        </w:rPr>
+        <w:t>в ОПГ, поэтому мы отвергаем гипотезу</w:t>
+      </w:r>
+      <w:r>
+        <w:rPr>
+          <w:bCs/>
+          <w:iCs/>
+          <w:szCs w:val="24"/>
+          <w:lang w:val="ru-RU"/>
+        </w:rPr>
+        <w:t xml:space="preserve"> о том что выборка имеет экспоненциальный тип распределения</w:t>
       </w:r>
     </w:p>
     <w:p>
@@ -1183,7 +1276,7 @@
         <w:rPr>
           <w:i/>
           <w:szCs w:val="24"/>
-          <w:lang w:val="en-GB"/>
+          <w:lang w:val="ru-RU"/>
         </w:rPr>
       </w:pPr>
       <w:r>
@@ -1613,6 +1706,78 @@
         </w:rPr>
         <w:t>:</w:t>
       </w:r>
+      <w:r>
+        <w:rPr>
+          <w:b/>
+          <w:i/>
+          <w:szCs w:val="24"/>
+          <w:lang w:val="ru-RU"/>
+        </w:rPr>
+        <w:t xml:space="preserve"> </w:t>
+      </w:r>
+      <w:r>
+        <w:rPr>
+          <w:bCs/>
+          <w:iCs/>
+          <w:szCs w:val="24"/>
+          <w:lang w:val="ru-RU"/>
+        </w:rPr>
+        <w:t>Значение</w:t>
+      </w:r>
+      <w:r>
+        <w:rPr>
+          <w:bCs/>
+          <w:iCs/>
+          <w:szCs w:val="24"/>
+          <w:lang w:val="ru-RU"/>
+        </w:rPr>
+        <w:t xml:space="preserve"> </w:t>
+      </w:r>
+      <w:r>
+        <w:rPr>
+          <w:bCs/>
+          <w:iCs/>
+          <w:szCs w:val="24"/>
+          <w:lang w:val="lv-LV"/>
+        </w:rPr>
+        <w:t xml:space="preserve">test value </w:t>
+      </w:r>
+      <w:r>
+        <w:rPr>
+          <w:bCs/>
+          <w:iCs/>
+          <w:szCs w:val="24"/>
+          <w:lang w:val="ru-RU"/>
+        </w:rPr>
+        <w:t>не</w:t>
+      </w:r>
+      <w:r>
+        <w:rPr>
+          <w:bCs/>
+          <w:iCs/>
+          <w:szCs w:val="24"/>
+          <w:lang w:val="ru-RU"/>
+        </w:rPr>
+        <w:t xml:space="preserve"> </w:t>
+      </w:r>
+      <w:r>
+        <w:rPr>
+          <w:bCs/>
+          <w:iCs/>
+          <w:szCs w:val="24"/>
+          <w:lang w:val="ru-RU"/>
+        </w:rPr>
+        <w:t>попадает в ОПГ, поэтому мы отвергаем гипотезу о том что выборка имеет тип распределения</w:t>
+      </w:r>
+      <w:r>
+        <w:rPr>
+          <w:bCs/>
+          <w:iCs/>
+          <w:szCs w:val="24"/>
+          <w:lang w:val="ru-RU"/>
+        </w:rPr>
+        <w:t xml:space="preserve"> гамма</w:t>
+      </w:r>
     </w:p>
     <w:p>
       <w:pPr>
@@ -2036,6 +2201,87 @@
         </w:rPr>
         <w:t>:</w:t>
       </w:r>
+      <w:r>
+        <w:rPr>
+          <w:bCs/>
+          <w:iCs/>
+          <w:szCs w:val="24"/>
+          <w:lang w:val="ru-RU"/>
+        </w:rPr>
+        <w:t xml:space="preserve"> </w:t>
+      </w:r>
+      <w:r>
+        <w:rPr>
+          <w:bCs/>
+          <w:iCs/>
+          <w:szCs w:val="24"/>
+          <w:lang w:val="ru-RU"/>
+        </w:rPr>
+        <w:t>Значение</w:t>
+      </w:r>
+      <w:r>
+        <w:rPr>
+          <w:bCs/>
+          <w:iCs/>
+          <w:szCs w:val="24"/>
+          <w:lang w:val="ru-RU"/>
+        </w:rPr>
+        <w:t xml:space="preserve"> </w:t>
+      </w:r>
+      <w:r>
+        <w:rPr>
+          <w:bCs/>
+          <w:iCs/>
+          <w:szCs w:val="24"/>
+          <w:lang w:val="lv-LV"/>
+        </w:rPr>
+        <w:t xml:space="preserve">test value </w:t>
+      </w:r>
+      <w:r>
+        <w:rPr>
+          <w:bCs/>
+          <w:iCs/>
+          <w:szCs w:val="24"/>
+          <w:lang w:val="ru-RU"/>
+        </w:rPr>
+        <w:t>не</w:t>
+      </w:r>
+      <w:r>
+        <w:rPr>
+          <w:bCs/>
+          <w:iCs/>
+          <w:szCs w:val="24"/>
+          <w:lang w:val="ru-RU"/>
+        </w:rPr>
+        <w:t xml:space="preserve"> </w:t>
+      </w:r>
+      <w:r>
+        <w:rPr>
+          <w:bCs/>
+          <w:iCs/>
+          <w:szCs w:val="24"/>
+          <w:lang w:val="ru-RU"/>
+        </w:rPr>
+        <w:t xml:space="preserve">попадает в ОПГ, поэтому мы отвергаем гипотезу о том что выборка имеет </w:t>
+      </w:r>
+      <w:r>
+        <w:rPr>
+          <w:bCs/>
+          <w:iCs/>
+          <w:szCs w:val="24"/>
+          <w:lang w:val="ru-RU"/>
+        </w:rPr>
+        <w:t>равномерный</w:t>
+      </w:r>
+      <w:r>
+        <w:rPr>
+          <w:bCs/>
+          <w:iCs/>
+          <w:szCs w:val="24"/>
+          <w:lang w:val="ru-RU"/>
+        </w:rPr>
+        <w:t xml:space="preserve"> тип распределения</w:t>
+      </w:r>
     </w:p>
     <w:p>
       <w:pPr>
@@ -2458,6 +2704,78 @@
         </w:rPr>
         <w:t>:</w:t>
       </w:r>
+      <w:r>
+        <w:rPr>
+          <w:bCs/>
+          <w:iCs/>
+          <w:szCs w:val="24"/>
+          <w:lang w:val="ru-RU"/>
+        </w:rPr>
+        <w:t xml:space="preserve"> </w:t>
+      </w:r>
+      <w:r>
+        <w:rPr>
+          <w:bCs/>
+          <w:iCs/>
+          <w:szCs w:val="24"/>
+          <w:lang w:val="ru-RU"/>
+        </w:rPr>
+        <w:t>Значение</w:t>
+      </w:r>
+      <w:r>
+        <w:rPr>
+          <w:bCs/>
+          <w:iCs/>
+          <w:szCs w:val="24"/>
+          <w:lang w:val="ru-RU"/>
+        </w:rPr>
+        <w:t xml:space="preserve"> </w:t>
+      </w:r>
+      <w:r>
+        <w:rPr>
+          <w:bCs/>
+          <w:iCs/>
+          <w:szCs w:val="24"/>
+          <w:lang w:val="lv-LV"/>
+        </w:rPr>
+        <w:t xml:space="preserve">test value </w:t>
+      </w:r>
+      <w:r>
+        <w:rPr>
+          <w:bCs/>
+          <w:iCs/>
+          <w:szCs w:val="24"/>
+          <w:lang w:val="ru-RU"/>
+        </w:rPr>
+        <w:t>не</w:t>
+      </w:r>
+      <w:r>
+        <w:rPr>
+          <w:bCs/>
+          <w:iCs/>
+          <w:szCs w:val="24"/>
+          <w:lang w:val="ru-RU"/>
+        </w:rPr>
+        <w:t xml:space="preserve"> </w:t>
+      </w:r>
+      <w:r>
+        <w:rPr>
+          <w:bCs/>
+          <w:iCs/>
+          <w:szCs w:val="24"/>
+          <w:lang w:val="ru-RU"/>
+        </w:rPr>
+        <w:t>попадает в ОПГ, поэтому мы отвергаем гипотезу о том что выборка имеет тип распределения</w:t>
+      </w:r>
+      <w:r>
+        <w:rPr>
+          <w:bCs/>
+          <w:iCs/>
+          <w:szCs w:val="24"/>
+          <w:lang w:val="ru-RU"/>
+        </w:rPr>
+        <w:t xml:space="preserve"> хи-квадрат</w:t>
+      </w:r>
     </w:p>
     <w:p>
       <w:pPr>
@@ -2511,28 +2829,58 @@
         </w:rPr>
         <w:t>Conclusion to the section 1:</w:t>
       </w:r>
+      <w:r>
+        <w:rPr>
+          <w:rStyle w:val="IntenseEmphasis"/>
+          <w:b/>
+          <w:i w:val="0"/>
+          <w:lang w:val="en-GB"/>
+        </w:rPr>
+        <w:t xml:space="preserve"> </w:t>
+      </w:r>
+    </w:p>
+    <w:p>
+      <w:pPr>
+        <w:spacing w:line="240" w:lineRule="auto"/>
+        <w:rPr>
+          <w:rStyle w:val="IntenseEmphasis"/>
+          <w:bCs w:val="0"/>
+          <w:i w:val="0"/>
+          <w:lang w:val="en-GB"/>
+        </w:rPr>
+      </w:pPr>
     </w:p>
     <w:p>
       <w:pPr>
         <w:pStyle w:val="BodyText2"/>
         <w:rPr>
+          <w:rFonts w:asciiTheme="minorHAnsi" w:hAnsiTheme="minorHAnsi" w:cstheme="minorHAnsi"/>
           <w:b/>
           <w:i/>
           <w:szCs w:val="24"/>
           <w:lang w:val="ru-RU"/>
         </w:rPr>
       </w:pPr>
-    </w:p>
-    <w:p>
-      <w:pPr>
-        <w:pStyle w:val="BodyText2"/>
-        <w:rPr>
+      <w:r>
+        <w:rPr>
+          <w:rFonts w:asciiTheme="minorHAnsi" w:hAnsiTheme="minorHAnsi" w:cstheme="minorHAnsi"/>
           <w:b/>
           <w:i/>
           <w:szCs w:val="24"/>
           <w:lang w:val="ru-RU"/>
         </w:rPr>
-      </w:pPr>
+        <w:t>Тесты Колмагорова-Смирнова показали, что имеющиеся данные наиболее близ</w:t>
+      </w:r>
+      <w:r>
+        <w:rPr>
+          <w:rFonts w:asciiTheme="minorHAnsi" w:hAnsiTheme="minorHAnsi" w:cstheme="minorHAnsi"/>
+          <w:b/>
+          <w:i/>
+          <w:szCs w:val="24"/>
+          <w:lang w:val="ru-RU"/>
+        </w:rPr>
+        <w:t>ки по распределению к нормальному, нежели к иному другому типу распределения.</w:t>
+      </w:r>
     </w:p>
     <w:p>
       <w:pPr>
@@ -2888,7 +3236,25 @@
                 <w:szCs w:val="22"/>
                 <w:lang w:val="lv-LV"/>
               </w:rPr>
-              <w:t xml:space="preserve">(0; </w:t>
+              <w:t>(</w:t>
+            </w:r>
+            <w:r>
+              <w:rPr>
+                <w:b w:val="0"/>
+                <w:sz w:val="22"/>
+                <w:szCs w:val="22"/>
+                <w:lang w:val="lv-LV"/>
+              </w:rPr>
+              <w:t>-0.6398</w:t>
+            </w:r>
+            <w:r>
+              <w:rPr>
+                <w:b w:val="0"/>
+                <w:sz w:val="22"/>
+                <w:szCs w:val="22"/>
+                <w:lang w:val="lv-LV"/>
+              </w:rPr>
+              <w:t xml:space="preserve">; </w:t>
             </w:r>
             <w:r>
               <w:rPr>
@@ -3069,7 +3435,25 @@
                 <w:szCs w:val="22"/>
                 <w:lang w:val="lv-LV"/>
               </w:rPr>
-              <w:t xml:space="preserve">(0; </w:t>
+              <w:t>(</w:t>
+            </w:r>
+            <w:r>
+              <w:rPr>
+                <w:b w:val="0"/>
+                <w:sz w:val="22"/>
+                <w:szCs w:val="22"/>
+                <w:lang w:val="lv-LV"/>
+              </w:rPr>
+              <w:t>-1.1712</w:t>
+            </w:r>
+            <w:r>
+              <w:rPr>
+                <w:b w:val="0"/>
+                <w:sz w:val="22"/>
+                <w:szCs w:val="22"/>
+                <w:lang w:val="lv-LV"/>
+              </w:rPr>
+              <w:t xml:space="preserve">; </w:t>
             </w:r>
             <w:r>
               <w:rPr>
@@ -3381,15 +3765,215 @@
     <w:p>
       <w:pPr>
         <w:spacing w:line="240" w:lineRule="auto"/>
-        <w:ind w:left="360"/>
         <w:rPr>
           <w:rFonts w:ascii="Calibri" w:hAnsi="Calibri"/>
           <w:i/>
           <w:color w:val="000000"/>
           <w:szCs w:val="24"/>
-          <w:lang w:val="en-GB"/>
-        </w:rPr>
-      </w:pPr>
+          <w:lang w:val="ru-RU"/>
+        </w:rPr>
+      </w:pPr>
+      <w:r>
+        <w:rPr>
+          <w:rFonts w:ascii="Calibri" w:hAnsi="Calibri"/>
+          <w:i/>
+          <w:color w:val="000000"/>
+          <w:szCs w:val="24"/>
+          <w:lang w:val="ru-RU"/>
+        </w:rPr>
+        <w:tab/>
+      </w:r>
+      <w:r>
+        <w:rPr>
+          <w:rFonts w:ascii="Calibri" w:hAnsi="Calibri"/>
+          <w:i/>
+          <w:color w:val="000000"/>
+          <w:szCs w:val="24"/>
+          <w:lang w:val="ru-RU"/>
+        </w:rPr>
+        <w:t xml:space="preserve">По полученным данным можно утверждать, что </w:t>
+      </w:r>
+      <w:r>
+        <w:rPr>
+          <w:rFonts w:ascii="Calibri" w:hAnsi="Calibri"/>
+          <w:i/>
+          <w:color w:val="000000"/>
+          <w:szCs w:val="24"/>
+          <w:lang w:val="lv-LV"/>
+        </w:rPr>
+        <w:t>Skewness (</w:t>
+      </w:r>
+      <w:r>
+        <w:rPr>
+          <w:rFonts w:ascii="Calibri" w:hAnsi="Calibri"/>
+          <w:i/>
+          <w:color w:val="000000"/>
+          <w:szCs w:val="24"/>
+          <w:lang w:val="ru-RU"/>
+        </w:rPr>
+        <w:t xml:space="preserve">коэф. ассиметрии) </w:t>
+      </w:r>
+      <w:r>
+        <w:rPr>
+          <w:rFonts w:ascii="Calibri" w:hAnsi="Calibri"/>
+          <w:i/>
+          <w:color w:val="000000"/>
+          <w:szCs w:val="24"/>
+          <w:lang w:val="ru-RU"/>
+        </w:rPr>
+        <w:t xml:space="preserve">и </w:t>
+      </w:r>
+      <w:r>
+        <w:rPr>
+          <w:rFonts w:ascii="Calibri" w:hAnsi="Calibri"/>
+          <w:i/>
+          <w:color w:val="000000"/>
+          <w:szCs w:val="24"/>
+          <w:lang w:val="lv-LV"/>
+        </w:rPr>
+        <w:t>Kurtosis (</w:t>
+      </w:r>
+      <w:r>
+        <w:rPr>
+          <w:rFonts w:ascii="Calibri" w:hAnsi="Calibri"/>
+          <w:i/>
+          <w:color w:val="000000"/>
+          <w:szCs w:val="24"/>
+          <w:lang w:val="ru-RU"/>
+        </w:rPr>
+        <w:t xml:space="preserve">эксцесс) </w:t>
+      </w:r>
+      <w:r>
+        <w:rPr>
+          <w:rFonts w:ascii="Calibri" w:hAnsi="Calibri"/>
+          <w:i/>
+          <w:color w:val="000000"/>
+          <w:szCs w:val="24"/>
+          <w:u w:val="single"/>
+          <w:lang w:val="ru-RU"/>
+        </w:rPr>
+        <w:t>незначимо</w:t>
+      </w:r>
+      <w:r>
+        <w:rPr>
+          <w:rFonts w:ascii="Calibri" w:hAnsi="Calibri"/>
+          <w:i/>
+          <w:color w:val="000000"/>
+          <w:szCs w:val="24"/>
+          <w:lang w:val="ru-RU"/>
+        </w:rPr>
+        <w:t xml:space="preserve"> отлича</w:t>
+      </w:r>
+      <w:r>
+        <w:rPr>
+          <w:rFonts w:ascii="Calibri" w:hAnsi="Calibri"/>
+          <w:i/>
+          <w:color w:val="000000"/>
+          <w:szCs w:val="24"/>
+          <w:lang w:val="ru-RU"/>
+        </w:rPr>
+        <w:t>ю</w:t>
+      </w:r>
+      <w:r>
+        <w:rPr>
+          <w:rFonts w:ascii="Calibri" w:hAnsi="Calibri"/>
+          <w:i/>
+          <w:color w:val="000000"/>
+          <w:szCs w:val="24"/>
+          <w:lang w:val="ru-RU"/>
+        </w:rPr>
+        <w:t xml:space="preserve">тся от коэффициента ассиметрии </w:t>
+      </w:r>
+      <w:r>
+        <w:rPr>
+          <w:rFonts w:ascii="Calibri" w:hAnsi="Calibri"/>
+          <w:i/>
+          <w:color w:val="000000"/>
+          <w:szCs w:val="24"/>
+          <w:lang w:val="ru-RU"/>
+        </w:rPr>
+        <w:t xml:space="preserve">и эксцесса </w:t>
+      </w:r>
+      <w:r>
+        <w:rPr>
+          <w:rFonts w:ascii="Calibri" w:hAnsi="Calibri"/>
+          <w:i/>
+          <w:color w:val="000000"/>
+          <w:szCs w:val="24"/>
+          <w:lang w:val="ru-RU"/>
+        </w:rPr>
+        <w:t>нормального распределения</w:t>
+      </w:r>
+      <w:r>
+        <w:rPr>
+          <w:rFonts w:ascii="Calibri" w:hAnsi="Calibri"/>
+          <w:i/>
+          <w:color w:val="000000"/>
+          <w:szCs w:val="24"/>
+          <w:lang w:val="ru-RU"/>
+        </w:rPr>
+        <w:t xml:space="preserve">, так как </w:t>
+      </w:r>
+      <w:r>
+        <w:rPr>
+          <w:rFonts w:ascii="Calibri" w:hAnsi="Calibri"/>
+          <w:i/>
+          <w:color w:val="000000"/>
+          <w:szCs w:val="24"/>
+          <w:lang w:val="ru-RU"/>
+        </w:rPr>
+        <w:t>их</w:t>
+      </w:r>
+      <w:r>
+        <w:rPr>
+          <w:rFonts w:ascii="Calibri" w:hAnsi="Calibri"/>
+          <w:i/>
+          <w:color w:val="000000"/>
+          <w:szCs w:val="24"/>
+          <w:lang w:val="ru-RU"/>
+        </w:rPr>
+        <w:t xml:space="preserve"> значени</w:t>
+      </w:r>
+      <w:r>
+        <w:rPr>
+          <w:rFonts w:ascii="Calibri" w:hAnsi="Calibri"/>
+          <w:i/>
+          <w:color w:val="000000"/>
+          <w:szCs w:val="24"/>
+          <w:lang w:val="ru-RU"/>
+        </w:rPr>
+        <w:t>я</w:t>
+      </w:r>
+      <w:r>
+        <w:rPr>
+          <w:rFonts w:ascii="Calibri" w:hAnsi="Calibri"/>
+          <w:i/>
+          <w:color w:val="000000"/>
+          <w:szCs w:val="24"/>
+          <w:lang w:val="ru-RU"/>
+        </w:rPr>
+        <w:t xml:space="preserve"> вход</w:t>
+      </w:r>
+      <w:r>
+        <w:rPr>
+          <w:rFonts w:ascii="Calibri" w:hAnsi="Calibri"/>
+          <w:i/>
+          <w:color w:val="000000"/>
+          <w:szCs w:val="24"/>
+          <w:lang w:val="ru-RU"/>
+        </w:rPr>
+        <w:t>я</w:t>
+      </w:r>
+      <w:r>
+        <w:rPr>
+          <w:rFonts w:ascii="Calibri" w:hAnsi="Calibri"/>
+          <w:i/>
+          <w:color w:val="000000"/>
+          <w:szCs w:val="24"/>
+          <w:lang w:val="ru-RU"/>
+        </w:rPr>
+        <w:t>т в область принятия гипотезы.</w:t>
+      </w:r>
     </w:p>
     <w:sectPr>
       <w:pgSz w:w="11906" w:h="16838"/>

</xml_diff>